<commit_message>
Adicionando Matriz de ratreabilidade e Especificação técnica
</commit_message>
<xml_diff>
--- a/Especificação_Funcional_Tela_Inicial_NetMed.docx
+++ b/Especificação_Funcional_Tela_Inicial_NetMed.docx
@@ -10,6 +10,7 @@
           <w:docPartUnique/>
         </w:docPartObj>
       </w:sdtPr>
+      <w:sdtEndPr/>
       <w:sdtContent>
         <w:p>
           <w:r>
@@ -1691,6 +1692,7 @@
                                   <w:dataBinding w:prefixMappings="xmlns:ns0='http://schemas.microsoft.com/office/2006/coverPageProps' " w:xpath="/ns0:CoverPageProperties[1]/ns0:Abstract[1]" w:storeItemID="{55AF091B-3C7A-41E3-B477-F2FDAA23CFDA}"/>
                                   <w:text w:multiLine="1"/>
                                 </w:sdtPr>
+                                <w:sdtEndPr/>
                                 <w:sdtContent>
                                   <w:p>
                                     <w:pPr>
@@ -2086,6 +2088,7 @@
                                   <w:dataBinding w:prefixMappings="xmlns:ns0='http://purl.org/dc/elements/1.1/' xmlns:ns1='http://schemas.openxmlformats.org/package/2006/metadata/core-properties' " w:xpath="/ns1:coreProperties[1]/ns0:subject[1]" w:storeItemID="{6C3C8BC8-F283-45AE-878A-BAB7291924A1}"/>
                                   <w:text/>
                                 </w:sdtPr>
+                                <w:sdtEndPr/>
                                 <w:sdtContent>
                                   <w:p>
                                     <w:pPr>
@@ -4569,23 +4572,7 @@
                 <w:sz w:val="20"/>
                 <w:szCs w:val="20"/>
               </w:rPr>
-              <w:t xml:space="preserve"> da </w:t>
-            </w:r>
-            <w:proofErr w:type="spellStart"/>
-            <w:r>
-              <w:rPr>
-                <w:sz w:val="20"/>
-                <w:szCs w:val="20"/>
-              </w:rPr>
-              <w:t>NetMed</w:t>
-            </w:r>
-            <w:proofErr w:type="spellEnd"/>
-            <w:r>
-              <w:rPr>
-                <w:sz w:val="20"/>
-                <w:szCs w:val="20"/>
-              </w:rPr>
-              <w:t>.</w:t>
+              <w:t xml:space="preserve"> da NetMed.</w:t>
             </w:r>
           </w:p>
         </w:tc>
@@ -4607,24 +4594,13 @@
               </w:rPr>
               <w:t xml:space="preserve">Primeira posição da coluna Redes Sociais localizada </w:t>
             </w:r>
-            <w:proofErr w:type="spellStart"/>
-            <w:proofErr w:type="gramStart"/>
             <w:r>
               <w:rPr>
                 <w:sz w:val="20"/>
                 <w:szCs w:val="20"/>
               </w:rPr>
-              <w:t>na</w:t>
-            </w:r>
-            <w:proofErr w:type="spellEnd"/>
-            <w:r>
-              <w:rPr>
-                <w:sz w:val="20"/>
-                <w:szCs w:val="20"/>
-              </w:rPr>
-              <w:t xml:space="preserve"> canto esquerdo</w:t>
-            </w:r>
-            <w:proofErr w:type="gramEnd"/>
+              <w:t>no canto esquerdo</w:t>
+            </w:r>
             <w:r>
               <w:rPr>
                 <w:sz w:val="20"/>
@@ -4688,23 +4664,7 @@
                 <w:sz w:val="20"/>
                 <w:szCs w:val="20"/>
               </w:rPr>
-              <w:t xml:space="preserve"> da </w:t>
-            </w:r>
-            <w:proofErr w:type="spellStart"/>
-            <w:r>
-              <w:rPr>
-                <w:sz w:val="20"/>
-                <w:szCs w:val="20"/>
-              </w:rPr>
-              <w:t>NetMed</w:t>
-            </w:r>
-            <w:proofErr w:type="spellEnd"/>
-            <w:r>
-              <w:rPr>
-                <w:sz w:val="20"/>
-                <w:szCs w:val="20"/>
-              </w:rPr>
-              <w:t>.</w:t>
+              <w:t xml:space="preserve"> da NetMed.</w:t>
             </w:r>
           </w:p>
         </w:tc>
@@ -4726,24 +4686,13 @@
               </w:rPr>
               <w:t xml:space="preserve">Segunda posição da coluna Redes Sociais localizada </w:t>
             </w:r>
-            <w:proofErr w:type="spellStart"/>
-            <w:proofErr w:type="gramStart"/>
             <w:r>
               <w:rPr>
                 <w:sz w:val="20"/>
                 <w:szCs w:val="20"/>
               </w:rPr>
-              <w:t>na</w:t>
-            </w:r>
-            <w:proofErr w:type="spellEnd"/>
-            <w:r>
-              <w:rPr>
-                <w:sz w:val="20"/>
-                <w:szCs w:val="20"/>
-              </w:rPr>
-              <w:t xml:space="preserve"> canto esquerdo</w:t>
-            </w:r>
-            <w:proofErr w:type="gramEnd"/>
+              <w:t>no canto esquerdo</w:t>
+            </w:r>
             <w:r>
               <w:rPr>
                 <w:sz w:val="20"/>
@@ -4807,23 +4756,7 @@
                 <w:sz w:val="20"/>
                 <w:szCs w:val="20"/>
               </w:rPr>
-              <w:t xml:space="preserve"> da </w:t>
-            </w:r>
-            <w:proofErr w:type="spellStart"/>
-            <w:r>
-              <w:rPr>
-                <w:sz w:val="20"/>
-                <w:szCs w:val="20"/>
-              </w:rPr>
-              <w:t>NetMed</w:t>
-            </w:r>
-            <w:proofErr w:type="spellEnd"/>
-            <w:r>
-              <w:rPr>
-                <w:sz w:val="20"/>
-                <w:szCs w:val="20"/>
-              </w:rPr>
-              <w:t>.</w:t>
+              <w:t xml:space="preserve"> da NetMed.</w:t>
             </w:r>
           </w:p>
         </w:tc>
@@ -4845,24 +4778,13 @@
               </w:rPr>
               <w:t xml:space="preserve">Terceira posição da coluna Redes Sociais localizada </w:t>
             </w:r>
-            <w:proofErr w:type="spellStart"/>
-            <w:proofErr w:type="gramStart"/>
             <w:r>
               <w:rPr>
                 <w:sz w:val="20"/>
                 <w:szCs w:val="20"/>
               </w:rPr>
-              <w:t>na</w:t>
-            </w:r>
-            <w:proofErr w:type="spellEnd"/>
-            <w:r>
-              <w:rPr>
-                <w:sz w:val="20"/>
-                <w:szCs w:val="20"/>
-              </w:rPr>
-              <w:t xml:space="preserve"> canto esquerdo</w:t>
-            </w:r>
-            <w:proofErr w:type="gramEnd"/>
+              <w:t>no canto esquerdo</w:t>
+            </w:r>
             <w:r>
               <w:rPr>
                 <w:sz w:val="20"/>
@@ -5024,10 +4946,10 @@
           <w:noProof/>
         </w:rPr>
         <w:drawing>
-          <wp:inline distT="0" distB="0" distL="0" distR="0" wp14:anchorId="23A81492" wp14:editId="46A3CDA0">
-            <wp:extent cx="6645910" cy="3974465"/>
-            <wp:effectExtent l="0" t="0" r="2540" b="6985"/>
-            <wp:docPr id="390183018" name="Imagem 1" descr="Texto&#10;&#10;Descrição gerada automaticamente com confiança baixa"/>
+          <wp:inline distT="0" distB="0" distL="0" distR="0" wp14:anchorId="261FAB7B" wp14:editId="5CD8A6AC">
+            <wp:extent cx="6645910" cy="4221480"/>
+            <wp:effectExtent l="0" t="0" r="2540" b="7620"/>
+            <wp:docPr id="34585069" name="Imagem 1" descr="Interface gráfica do usuário, Aplicativo&#10;&#10;Descrição gerada automaticamente"/>
             <wp:cNvGraphicFramePr>
               <a:graphicFrameLocks xmlns:a="http://schemas.openxmlformats.org/drawingml/2006/main" noChangeAspect="1"/>
             </wp:cNvGraphicFramePr>
@@ -5035,7 +4957,7 @@
               <a:graphicData uri="http://schemas.openxmlformats.org/drawingml/2006/picture">
                 <pic:pic xmlns:pic="http://schemas.openxmlformats.org/drawingml/2006/picture">
                   <pic:nvPicPr>
-                    <pic:cNvPr id="390183018" name="Imagem 1" descr="Texto&#10;&#10;Descrição gerada automaticamente com confiança baixa"/>
+                    <pic:cNvPr id="34585069" name="Imagem 1" descr="Interface gráfica do usuário, Aplicativo&#10;&#10;Descrição gerada automaticamente"/>
                     <pic:cNvPicPr/>
                   </pic:nvPicPr>
                   <pic:blipFill>
@@ -5047,7 +4969,7 @@
                   <pic:spPr>
                     <a:xfrm>
                       <a:off x="0" y="0"/>
-                      <a:ext cx="6645910" cy="3974465"/>
+                      <a:ext cx="6645910" cy="4221480"/>
                     </a:xfrm>
                     <a:prstGeom prst="rect">
                       <a:avLst/>
@@ -5967,6 +5889,7 @@
         <w:docPartUnique/>
       </w:docPartObj>
     </w:sdtPr>
+    <w:sdtEndPr/>
     <w:sdtContent>
       <w:p>
         <w:pPr>
@@ -6289,8 +6212,13 @@
             <w:pStyle w:val="Cabealho"/>
           </w:pPr>
           <w:r>
-            <w:t>Fernanda Caramico</w:t>
+            <w:t xml:space="preserve">Fernanda </w:t>
           </w:r>
+          <w:proofErr w:type="spellStart"/>
+          <w:r>
+            <w:t>Caramico</w:t>
+          </w:r>
+          <w:proofErr w:type="spellEnd"/>
         </w:p>
       </w:tc>
     </w:tr>

</xml_diff>